<commit_message>
Completed DFD and structured chart
</commit_message>
<xml_diff>
--- a/Software Coursework.docx
+++ b/Software Coursework.docx
@@ -458,28 +458,12 @@
                 <w:b/>
               </w:rPr>
             </w:pPr>
-            <w:proofErr w:type="spellStart"/>
             <w:r>
               <w:rPr>
                 <w:b/>
               </w:rPr>
-              <w:t>Aakansha</w:t>
+              <w:t>Aakansha Sedai</w:t>
             </w:r>
-            <w:proofErr w:type="spellEnd"/>
-            <w:r>
-              <w:rPr>
-                <w:b/>
-              </w:rPr>
-              <w:t xml:space="preserve"> </w:t>
-            </w:r>
-            <w:proofErr w:type="spellStart"/>
-            <w:r>
-              <w:rPr>
-                <w:b/>
-              </w:rPr>
-              <w:t>Sedai</w:t>
-            </w:r>
-            <w:proofErr w:type="spellEnd"/>
           </w:p>
         </w:tc>
       </w:tr>
@@ -552,19 +536,11 @@
                 <w:b/>
               </w:rPr>
             </w:pPr>
-            <w:proofErr w:type="spellStart"/>
             <w:r>
               <w:rPr>
                 <w:b/>
               </w:rPr>
-              <w:t>Soni</w:t>
-            </w:r>
-            <w:proofErr w:type="spellEnd"/>
-            <w:r>
-              <w:rPr>
-                <w:b/>
-              </w:rPr>
-              <w:t xml:space="preserve"> Limbu</w:t>
+              <w:t>Soni Limbu</w:t>
             </w:r>
           </w:p>
         </w:tc>
@@ -679,6 +655,7 @@
           <w:id w:val="773066304"/>
           <w:citation/>
         </w:sdtPr>
+        <w:sdtEndPr/>
         <w:sdtContent>
           <w:r>
             <w:fldChar w:fldCharType="begin"/>
@@ -939,6 +916,7 @@
           <w:id w:val="-948466945"/>
           <w:citation/>
         </w:sdtPr>
+        <w:sdtEndPr/>
         <w:sdtContent>
           <w:r>
             <w:fldChar w:fldCharType="begin"/>
@@ -1042,21 +1020,7 @@
         <w:rPr>
           <w:rFonts w:ascii="Arial" w:hAnsi="Arial" w:cs="Arial"/>
         </w:rPr>
-        <w:t>= {User_</w:t>
-      </w:r>
-      <w:proofErr w:type="gramStart"/>
-      <w:r>
-        <w:rPr>
-          <w:rFonts w:ascii="Arial" w:hAnsi="Arial" w:cs="Arial"/>
-        </w:rPr>
-        <w:t>Details}*</w:t>
-      </w:r>
-      <w:proofErr w:type="gramEnd"/>
-      <w:r>
-        <w:rPr>
-          <w:rFonts w:ascii="Arial" w:hAnsi="Arial" w:cs="Arial"/>
-        </w:rPr>
-        <w:t xml:space="preserve">  /* data stored in database */</w:t>
+        <w:t>= {User_Details}*  /* data stored in database */</w:t>
       </w:r>
     </w:p>
     <w:p>
@@ -1258,21 +1222,7 @@
         <w:rPr>
           <w:rFonts w:ascii="Arial" w:hAnsi="Arial" w:cs="Arial"/>
         </w:rPr>
-        <w:t>= {Table_</w:t>
-      </w:r>
-      <w:proofErr w:type="gramStart"/>
-      <w:r>
-        <w:rPr>
-          <w:rFonts w:ascii="Arial" w:hAnsi="Arial" w:cs="Arial"/>
-        </w:rPr>
-        <w:t>Details}*</w:t>
-      </w:r>
-      <w:proofErr w:type="gramEnd"/>
-      <w:r>
-        <w:rPr>
-          <w:rFonts w:ascii="Arial" w:hAnsi="Arial" w:cs="Arial"/>
-        </w:rPr>
-        <w:t xml:space="preserve"> /* data stored in database */</w:t>
+        <w:t>= {Table_Details}* /* data stored in database */</w:t>
       </w:r>
     </w:p>
     <w:p>
@@ -1421,21 +1371,7 @@
         <w:rPr>
           <w:rFonts w:ascii="Arial" w:hAnsi="Arial" w:cs="Arial"/>
         </w:rPr>
-        <w:t>= {Reservation_</w:t>
-      </w:r>
-      <w:proofErr w:type="gramStart"/>
-      <w:r>
-        <w:rPr>
-          <w:rFonts w:ascii="Arial" w:hAnsi="Arial" w:cs="Arial"/>
-        </w:rPr>
-        <w:t>Details}*</w:t>
-      </w:r>
-      <w:proofErr w:type="gramEnd"/>
-      <w:r>
-        <w:rPr>
-          <w:rFonts w:ascii="Arial" w:hAnsi="Arial" w:cs="Arial"/>
-        </w:rPr>
-        <w:t xml:space="preserve"> /* data stored in database */</w:t>
+        <w:t>= {Reservation_Details}* /* data stored in database */</w:t>
       </w:r>
     </w:p>
     <w:p>
@@ -1533,21 +1469,7 @@
         <w:rPr>
           <w:rFonts w:ascii="Arial" w:hAnsi="Arial" w:cs="Arial"/>
         </w:rPr>
-        <w:t xml:space="preserve"> </w:t>
-      </w:r>
-      <w:proofErr w:type="spellStart"/>
-      <w:r>
-        <w:rPr>
-          <w:rFonts w:ascii="Arial" w:hAnsi="Arial" w:cs="Arial"/>
-        </w:rPr>
-        <w:t>Table</w:t>
-      </w:r>
-      <w:proofErr w:type="spellEnd"/>
-      <w:r>
-        <w:rPr>
-          <w:rFonts w:ascii="Arial" w:hAnsi="Arial" w:cs="Arial"/>
-        </w:rPr>
-        <w:t xml:space="preserve"> */</w:t>
+        <w:t xml:space="preserve"> Table */</w:t>
       </w:r>
     </w:p>
     <w:p>
@@ -1696,21 +1618,7 @@
         <w:rPr>
           <w:rFonts w:ascii="Arial" w:hAnsi="Arial" w:cs="Arial"/>
         </w:rPr>
-        <w:t>={Beverage_</w:t>
-      </w:r>
-      <w:proofErr w:type="gramStart"/>
-      <w:r>
-        <w:rPr>
-          <w:rFonts w:ascii="Arial" w:hAnsi="Arial" w:cs="Arial"/>
-        </w:rPr>
-        <w:t>Details}*</w:t>
-      </w:r>
-      <w:proofErr w:type="gramEnd"/>
-      <w:r>
-        <w:rPr>
-          <w:rFonts w:ascii="Arial" w:hAnsi="Arial" w:cs="Arial"/>
-        </w:rPr>
-        <w:t xml:space="preserve"> /* data stored in database */</w:t>
+        <w:t>={Beverage_Details}* /* data stored in database */</w:t>
       </w:r>
     </w:p>
     <w:p>
@@ -1969,21 +1877,7 @@
         <w:rPr>
           <w:rFonts w:ascii="Arial" w:hAnsi="Arial" w:cs="Arial"/>
         </w:rPr>
-        <w:t>={Order_</w:t>
-      </w:r>
-      <w:proofErr w:type="gramStart"/>
-      <w:r>
-        <w:rPr>
-          <w:rFonts w:ascii="Arial" w:hAnsi="Arial" w:cs="Arial"/>
-        </w:rPr>
-        <w:t>Details}*</w:t>
-      </w:r>
-      <w:proofErr w:type="gramEnd"/>
-      <w:r>
-        <w:rPr>
-          <w:rFonts w:ascii="Arial" w:hAnsi="Arial" w:cs="Arial"/>
-        </w:rPr>
-        <w:t xml:space="preserve"> /* data stored in database */</w:t>
+        <w:t>={Order_Details}* /* data stored in database */</w:t>
       </w:r>
     </w:p>
     <w:p>
@@ -2172,21 +2066,7 @@
         <w:rPr>
           <w:rFonts w:ascii="Arial" w:hAnsi="Arial" w:cs="Arial"/>
         </w:rPr>
-        <w:t>={MenuItems_</w:t>
-      </w:r>
-      <w:proofErr w:type="gramStart"/>
-      <w:r>
-        <w:rPr>
-          <w:rFonts w:ascii="Arial" w:hAnsi="Arial" w:cs="Arial"/>
-        </w:rPr>
-        <w:t>Details}*</w:t>
-      </w:r>
-      <w:proofErr w:type="gramEnd"/>
-      <w:r>
-        <w:rPr>
-          <w:rFonts w:ascii="Arial" w:hAnsi="Arial" w:cs="Arial"/>
-        </w:rPr>
-        <w:t xml:space="preserve"> /* data stored in database */</w:t>
+        <w:t>={MenuItems_Details}* /* data stored in database */</w:t>
       </w:r>
     </w:p>
     <w:p>
@@ -2451,21 +2331,7 @@
         <w:rPr>
           <w:rFonts w:ascii="Arial" w:hAnsi="Arial" w:cs="Arial"/>
         </w:rPr>
-        <w:t>={Bill_</w:t>
-      </w:r>
-      <w:proofErr w:type="gramStart"/>
-      <w:r>
-        <w:rPr>
-          <w:rFonts w:ascii="Arial" w:hAnsi="Arial" w:cs="Arial"/>
-        </w:rPr>
-        <w:t>Details}*</w:t>
-      </w:r>
-      <w:proofErr w:type="gramEnd"/>
-      <w:r>
-        <w:rPr>
-          <w:rFonts w:ascii="Arial" w:hAnsi="Arial" w:cs="Arial"/>
-        </w:rPr>
-        <w:t xml:space="preserve"> /* data stored in database */</w:t>
+        <w:t>={Bill_Details}* /* data stored in database */</w:t>
       </w:r>
     </w:p>
     <w:p>
@@ -2640,21 +2506,7 @@
         <w:rPr>
           <w:rFonts w:ascii="Arial" w:hAnsi="Arial" w:cs="Arial"/>
         </w:rPr>
-        <w:t>={Payment_</w:t>
-      </w:r>
-      <w:proofErr w:type="gramStart"/>
-      <w:r>
-        <w:rPr>
-          <w:rFonts w:ascii="Arial" w:hAnsi="Arial" w:cs="Arial"/>
-        </w:rPr>
-        <w:t>Details}*</w:t>
-      </w:r>
-      <w:proofErr w:type="gramEnd"/>
-      <w:r>
-        <w:rPr>
-          <w:rFonts w:ascii="Arial" w:hAnsi="Arial" w:cs="Arial"/>
-        </w:rPr>
-        <w:t xml:space="preserve"> /* data stored in database */</w:t>
+        <w:t>={Payment_Details}* /* data stored in database */</w:t>
       </w:r>
     </w:p>
     <w:p>
@@ -2849,21 +2701,7 @@
         <w:rPr>
           <w:rFonts w:ascii="Arial" w:hAnsi="Arial" w:cs="Arial"/>
         </w:rPr>
-        <w:t>={Feedback_</w:t>
-      </w:r>
-      <w:proofErr w:type="gramStart"/>
-      <w:r>
-        <w:rPr>
-          <w:rFonts w:ascii="Arial" w:hAnsi="Arial" w:cs="Arial"/>
-        </w:rPr>
-        <w:t>Details}*</w:t>
-      </w:r>
-      <w:proofErr w:type="gramEnd"/>
-      <w:r>
-        <w:rPr>
-          <w:rFonts w:ascii="Arial" w:hAnsi="Arial" w:cs="Arial"/>
-        </w:rPr>
-        <w:t xml:space="preserve"> /* data stored in database */</w:t>
+        <w:t>={Feedback_Details}* /* data stored in database */</w:t>
       </w:r>
     </w:p>
     <w:p>
@@ -3073,21 +2911,7 @@
         <w:rPr>
           <w:rFonts w:ascii="Arial" w:hAnsi="Arial" w:cs="Arial"/>
         </w:rPr>
-        <w:t>={Report_</w:t>
-      </w:r>
-      <w:proofErr w:type="gramStart"/>
-      <w:r>
-        <w:rPr>
-          <w:rFonts w:ascii="Arial" w:hAnsi="Arial" w:cs="Arial"/>
-        </w:rPr>
-        <w:t>Details}*</w:t>
-      </w:r>
-      <w:proofErr w:type="gramEnd"/>
-      <w:r>
-        <w:rPr>
-          <w:rFonts w:ascii="Arial" w:hAnsi="Arial" w:cs="Arial"/>
-        </w:rPr>
-        <w:t xml:space="preserve"> /* data stored in database */</w:t>
+        <w:t>={Report_Details}* /* data stored in database */</w:t>
       </w:r>
     </w:p>
     <w:p>
@@ -3236,21 +3060,7 @@
         <w:rPr>
           <w:rFonts w:ascii="Arial" w:hAnsi="Arial" w:cs="Arial"/>
         </w:rPr>
-        <w:t>={Offer_</w:t>
-      </w:r>
-      <w:proofErr w:type="gramStart"/>
-      <w:r>
-        <w:rPr>
-          <w:rFonts w:ascii="Arial" w:hAnsi="Arial" w:cs="Arial"/>
-        </w:rPr>
-        <w:t>Details}*</w:t>
-      </w:r>
-      <w:proofErr w:type="gramEnd"/>
-      <w:r>
-        <w:rPr>
-          <w:rFonts w:ascii="Arial" w:hAnsi="Arial" w:cs="Arial"/>
-        </w:rPr>
-        <w:t xml:space="preserve"> /* data stored in database */</w:t>
+        <w:t>={Offer_Details}* /* data stored in database */</w:t>
       </w:r>
     </w:p>
     <w:p>
@@ -3541,6 +3351,7 @@
           <w:id w:val="-1797063257"/>
           <w:citation/>
         </w:sdtPr>
+        <w:sdtEndPr/>
         <w:sdtContent>
           <w:r>
             <w:rPr>
@@ -3665,21 +3476,7 @@
         <w:rPr>
           <w:iCs/>
         </w:rPr>
-        <w:t xml:space="preserve">Description: This process controls the login and registration for the system. It allows multiple users (admin, members) to register to the system and login using the proper login details. The system checks the details for every user’s before giving any access. Visitors doesn’t need to login or register to the </w:t>
-      </w:r>
-      <w:proofErr w:type="gramStart"/>
-      <w:r>
-        <w:rPr>
-          <w:iCs/>
-        </w:rPr>
-        <w:t>system,</w:t>
-      </w:r>
-      <w:proofErr w:type="gramEnd"/>
-      <w:r>
-        <w:rPr>
-          <w:iCs/>
-        </w:rPr>
-        <w:t xml:space="preserve"> they can by-pass it.</w:t>
+        <w:t>Description: This process controls the login and registration for the system. It allows multiple users (admin, members) to register to the system and login using the proper login details. The system checks the details for every user’s before giving any access. Visitors doesn’t need to login or register to the system, they can by-pass it.</w:t>
       </w:r>
     </w:p>
     <w:p>
@@ -4843,21 +4640,7 @@
         <w:rPr>
           <w:iCs/>
         </w:rPr>
-        <w:t xml:space="preserve">Members submits the cancellation request with details such as their login credentials </w:t>
-      </w:r>
-      <w:proofErr w:type="spellStart"/>
-      <w:r>
-        <w:rPr>
-          <w:iCs/>
-        </w:rPr>
-        <w:t>anf</w:t>
-      </w:r>
-      <w:proofErr w:type="spellEnd"/>
-      <w:r>
-        <w:rPr>
-          <w:iCs/>
-        </w:rPr>
-        <w:t xml:space="preserve"> reservation id.</w:t>
+        <w:t>Members submits the cancellation request with details such as their login credentials anf reservation id.</w:t>
       </w:r>
     </w:p>
     <w:p>
@@ -5441,21 +5224,7 @@
         <w:rPr>
           <w:iCs/>
         </w:rPr>
-        <w:t xml:space="preserve">System retrieves the </w:t>
-      </w:r>
-      <w:proofErr w:type="spellStart"/>
-      <w:r>
-        <w:rPr>
-          <w:iCs/>
-        </w:rPr>
-        <w:t>order_ID</w:t>
-      </w:r>
-      <w:proofErr w:type="spellEnd"/>
-      <w:r>
-        <w:rPr>
-          <w:iCs/>
-        </w:rPr>
-        <w:t xml:space="preserve"> and order details from the database.</w:t>
+        <w:t>System retrieves the order_ID and order details from the database.</w:t>
       </w:r>
     </w:p>
     <w:p>
@@ -5726,21 +5495,7 @@
         <w:rPr>
           <w:iCs/>
         </w:rPr>
-        <w:t xml:space="preserve">User enters the </w:t>
-      </w:r>
-      <w:proofErr w:type="spellStart"/>
-      <w:r>
-        <w:rPr>
-          <w:iCs/>
-        </w:rPr>
-        <w:t>orderID</w:t>
-      </w:r>
-      <w:proofErr w:type="spellEnd"/>
-      <w:r>
-        <w:rPr>
-          <w:iCs/>
-        </w:rPr>
-        <w:t xml:space="preserve"> or Booking ID for confirmation.</w:t>
+        <w:t>User enters the orderID or Booking ID for confirmation.</w:t>
       </w:r>
     </w:p>
     <w:p>
@@ -5760,21 +5515,7 @@
         <w:rPr>
           <w:iCs/>
         </w:rPr>
-        <w:t xml:space="preserve">If user’s </w:t>
-      </w:r>
-      <w:proofErr w:type="spellStart"/>
-      <w:r>
-        <w:rPr>
-          <w:iCs/>
-        </w:rPr>
-        <w:t>orderID</w:t>
-      </w:r>
-      <w:proofErr w:type="spellEnd"/>
-      <w:r>
-        <w:rPr>
-          <w:iCs/>
-        </w:rPr>
-        <w:t xml:space="preserve"> or booking ID is not valid then an error message, “You cannot rate the foods or staff without valid order or booking” will be shown to the user.</w:t>
+        <w:t>If user’s orderID or booking ID is not valid then an error message, “You cannot rate the foods or staff without valid order or booking” will be shown to the user.</w:t>
       </w:r>
     </w:p>
     <w:p>
@@ -5794,21 +5535,7 @@
         <w:rPr>
           <w:iCs/>
         </w:rPr>
-        <w:t xml:space="preserve">If the </w:t>
-      </w:r>
-      <w:proofErr w:type="spellStart"/>
-      <w:r>
-        <w:rPr>
-          <w:iCs/>
-        </w:rPr>
-        <w:t>orderID</w:t>
-      </w:r>
-      <w:proofErr w:type="spellEnd"/>
-      <w:r>
-        <w:rPr>
-          <w:iCs/>
-        </w:rPr>
-        <w:t xml:space="preserve"> or Booking ID is valid then user can give their ratings and feedbacks.</w:t>
+        <w:t>If the orderID or Booking ID is valid then user can give their ratings and feedbacks.</w:t>
       </w:r>
     </w:p>
     <w:p>
@@ -5868,19 +5595,74 @@
           <w:iCs/>
         </w:rPr>
       </w:pPr>
-    </w:p>
-    <w:p>
-      <w:pPr>
-        <w:spacing w:line="360" w:lineRule="auto"/>
-        <w:jc w:val="both"/>
-        <w:rPr>
-          <w:iCs/>
-        </w:rPr>
-      </w:pPr>
-      <w:r>
-        <w:rPr>
-          <w:iCs/>
-        </w:rPr>
+      <w:r>
+        <w:rPr>
+          <w:noProof/>
+        </w:rPr>
+        <w:lastRenderedPageBreak/>
+        <w:drawing>
+          <wp:inline distT="0" distB="0" distL="0" distR="0" wp14:anchorId="06488731" wp14:editId="36EE4801">
+            <wp:extent cx="3435350" cy="8229600"/>
+            <wp:effectExtent l="0" t="0" r="0" b="0"/>
+            <wp:docPr id="3" name="Picture 3"/>
+            <wp:cNvGraphicFramePr>
+              <a:graphicFrameLocks xmlns:a="http://schemas.openxmlformats.org/drawingml/2006/main" noChangeAspect="1"/>
+            </wp:cNvGraphicFramePr>
+            <a:graphic xmlns:a="http://schemas.openxmlformats.org/drawingml/2006/main">
+              <a:graphicData uri="http://schemas.openxmlformats.org/drawingml/2006/picture">
+                <pic:pic xmlns:pic="http://schemas.openxmlformats.org/drawingml/2006/picture">
+                  <pic:nvPicPr>
+                    <pic:cNvPr id="0" name="Picture 1"/>
+                    <pic:cNvPicPr>
+                      <a:picLocks noChangeAspect="1" noChangeArrowheads="1"/>
+                    </pic:cNvPicPr>
+                  </pic:nvPicPr>
+                  <pic:blipFill>
+                    <a:blip r:embed="rId9">
+                      <a:extLst>
+                        <a:ext uri="{28A0092B-C50C-407E-A947-70E740481C1C}">
+                          <a14:useLocalDpi xmlns:a14="http://schemas.microsoft.com/office/drawing/2010/main" val="0"/>
+                        </a:ext>
+                      </a:extLst>
+                    </a:blip>
+                    <a:srcRect/>
+                    <a:stretch>
+                      <a:fillRect/>
+                    </a:stretch>
+                  </pic:blipFill>
+                  <pic:spPr bwMode="auto">
+                    <a:xfrm>
+                      <a:off x="0" y="0"/>
+                      <a:ext cx="3435350" cy="8229600"/>
+                    </a:xfrm>
+                    <a:prstGeom prst="rect">
+                      <a:avLst/>
+                    </a:prstGeom>
+                    <a:noFill/>
+                    <a:ln>
+                      <a:noFill/>
+                    </a:ln>
+                  </pic:spPr>
+                </pic:pic>
+              </a:graphicData>
+            </a:graphic>
+          </wp:inline>
+        </w:drawing>
+      </w:r>
+    </w:p>
+    <w:p>
+      <w:pPr>
+        <w:spacing w:line="360" w:lineRule="auto"/>
+        <w:jc w:val="both"/>
+        <w:rPr>
+          <w:iCs/>
+        </w:rPr>
+      </w:pPr>
+      <w:r>
+        <w:rPr>
+          <w:iCs/>
+        </w:rPr>
+        <w:lastRenderedPageBreak/>
         <w:t xml:space="preserve"> </w:t>
       </w:r>
     </w:p>

</xml_diff>